<commit_message>
DailyScrum lt. letzter Besprechung akutalisiert
</commit_message>
<xml_diff>
--- a/swe-iot/docs/it003/DailyScrumMeeting.docx
+++ b/swe-iot/docs/it003/DailyScrumMeeting.docx
@@ -48,7 +48,15 @@
         </w:numPr>
       </w:pPr>
       <w:r>
-        <w:t>Was habe ich seit dem letzten Daily Scrum getan?</w:t>
+        <w:t xml:space="preserve">Was habe ich seit dem letzten Daily </w:t>
+      </w:r>
+      <w:proofErr w:type="spellStart"/>
+      <w:r>
+        <w:t>Scrum</w:t>
+      </w:r>
+      <w:proofErr w:type="spellEnd"/>
+      <w:r>
+        <w:t xml:space="preserve"> getan?</w:t>
       </w:r>
     </w:p>
     <w:p>
@@ -56,7 +64,15 @@
         <w:ind w:left="360"/>
       </w:pPr>
       <w:r>
-        <w:t xml:space="preserve">Sprint Planning, </w:t>
+        <w:t xml:space="preserve">Sprint </w:t>
+      </w:r>
+      <w:proofErr w:type="spellStart"/>
+      <w:r>
+        <w:t>Planning</w:t>
+      </w:r>
+      <w:proofErr w:type="spellEnd"/>
+      <w:r>
+        <w:t xml:space="preserve">, </w:t>
       </w:r>
       <w:r>
         <w:t>Aufgaben zu geteilt, Aufgaben abgearbeitet, Button getestet</w:t>
@@ -71,7 +87,15 @@
         </w:numPr>
       </w:pPr>
       <w:r>
-        <w:t>Was plane ich, bis zum nächsten Daily Scrum zu tun?</w:t>
+        <w:t xml:space="preserve">Was plane ich, bis zum nächsten Daily </w:t>
+      </w:r>
+      <w:proofErr w:type="spellStart"/>
+      <w:r>
+        <w:t>Scrum</w:t>
+      </w:r>
+      <w:proofErr w:type="spellEnd"/>
+      <w:r>
+        <w:t xml:space="preserve"> zu tun?</w:t>
       </w:r>
     </w:p>
     <w:p>
@@ -98,7 +122,23 @@
           <w:i/>
           <w:iCs/>
         </w:rPr>
-        <w:t>(Impediments)</w:t>
+        <w:t>(</w:t>
+      </w:r>
+      <w:proofErr w:type="spellStart"/>
+      <w:r>
+        <w:rPr>
+          <w:i/>
+          <w:iCs/>
+        </w:rPr>
+        <w:t>Impediments</w:t>
+      </w:r>
+      <w:proofErr w:type="spellEnd"/>
+      <w:r>
+        <w:rPr>
+          <w:i/>
+          <w:iCs/>
+        </w:rPr>
+        <w:t>)</w:t>
       </w:r>
       <w:r>
         <w:t>?</w:t>
@@ -107,8 +147,14 @@
     <w:p>
       <w:pPr>
         <w:ind w:left="360"/>
-      </w:pPr>
-      <w:r>
+        <w:rPr>
+          <w:lang w:val="en-GB"/>
+        </w:rPr>
+      </w:pPr>
+      <w:r>
+        <w:rPr>
+          <w:lang w:val="en-GB"/>
+        </w:rPr>
         <w:t>-</w:t>
       </w:r>
     </w:p>
@@ -152,7 +198,15 @@
         </w:numPr>
       </w:pPr>
       <w:r>
-        <w:t>Was habe ich seit dem letzten Daily Scrum getan?</w:t>
+        <w:t xml:space="preserve">Was habe ich seit dem letzten Daily </w:t>
+      </w:r>
+      <w:proofErr w:type="spellStart"/>
+      <w:r>
+        <w:t>Scrum</w:t>
+      </w:r>
+      <w:proofErr w:type="spellEnd"/>
+      <w:r>
+        <w:t xml:space="preserve"> getan?</w:t>
       </w:r>
     </w:p>
     <w:p>
@@ -175,18 +229,26 @@
         </w:numPr>
       </w:pPr>
       <w:r>
-        <w:t>Was plane ich, bis zum nächsten Daily Scrum zu tun?</w:t>
-      </w:r>
-    </w:p>
-    <w:p>
-      <w:r>
-        <w:t>Nächste Iteration starten</w:t>
-      </w:r>
-      <w:r>
-        <w:t>, Aufgaben abschließen</w:t>
+        <w:t xml:space="preserve">Was plane ich, bis zum nächsten Daily </w:t>
+      </w:r>
+      <w:proofErr w:type="spellStart"/>
+      <w:r>
+        <w:t>Scrum</w:t>
+      </w:r>
+      <w:proofErr w:type="spellEnd"/>
+      <w:r>
+        <w:t xml:space="preserve"> zu tun?</w:t>
       </w:r>
       <w:bookmarkStart w:id="0" w:name="_GoBack"/>
       <w:bookmarkEnd w:id="0"/>
+    </w:p>
+    <w:p>
+      <w:r>
+        <w:t>Nächste Iteration starten</w:t>
+      </w:r>
+      <w:r>
+        <w:t>, Aufgaben abschließen</w:t>
+      </w:r>
     </w:p>
     <w:p>
       <w:pPr>
@@ -204,7 +266,23 @@
           <w:i/>
           <w:iCs/>
         </w:rPr>
-        <w:t>(Impediments)</w:t>
+        <w:t>(</w:t>
+      </w:r>
+      <w:proofErr w:type="spellStart"/>
+      <w:r>
+        <w:rPr>
+          <w:i/>
+          <w:iCs/>
+        </w:rPr>
+        <w:t>Impediments</w:t>
+      </w:r>
+      <w:proofErr w:type="spellEnd"/>
+      <w:r>
+        <w:rPr>
+          <w:i/>
+          <w:iCs/>
+        </w:rPr>
+        <w:t>)</w:t>
       </w:r>
       <w:r>
         <w:t>?</w:t>
@@ -215,7 +293,15 @@
         <w:ind w:left="360"/>
       </w:pPr>
       <w:r>
-        <w:t>-</w:t>
+        <w:t xml:space="preserve">Farbgebung der Buttons – </w:t>
+      </w:r>
+      <w:proofErr w:type="spellStart"/>
+      <w:r>
+        <w:t>Indifferenzen</w:t>
+      </w:r>
+      <w:proofErr w:type="spellEnd"/>
+      <w:r>
+        <w:t xml:space="preserve"> bei der Programmierung</w:t>
       </w:r>
     </w:p>
     <w:p>

</xml_diff>